<commit_message>
Doku für persönliche Aufgabe angepasst
</commit_message>
<xml_diff>
--- a/doc/Persönliche Aufgaben.docx
+++ b/doc/Persönliche Aufgaben.docx
@@ -12,8 +12,6 @@
     </w:p>
     <w:p/>
     <w:p>
-      <w:bookmarkStart w:id="0" w:name="_GoBack"/>
-      <w:bookmarkEnd w:id="0"/>
       <w:r>
         <w:rPr>
           <w:noProof/>
@@ -257,7 +255,18 @@
                               <w:jc w:val="center"/>
                             </w:pPr>
                             <w:r>
-                              <w:t>Persönliche Aufgabe erledigen</w:t>
+                              <w:t>Aktivieren, um p</w:t>
+                            </w:r>
+                            <w:r>
+                              <w:t xml:space="preserve">ersönliche Aufgabe </w:t>
+                            </w:r>
+                            <w:r>
+                              <w:t xml:space="preserve">zu </w:t>
+                            </w:r>
+                            <w:bookmarkStart w:id="0" w:name="_GoBack"/>
+                            <w:bookmarkEnd w:id="0"/>
+                            <w:r>
+                              <w:t>erledigen</w:t>
                             </w:r>
                           </w:p>
                         </w:txbxContent>
@@ -279,6 +288,10 @@
           </mc:Choice>
           <mc:Fallback>
             <w:pict>
+              <v:shapetype id="_x0000_t202" coordsize="21600,21600" o:spt="202" path="m,l,21600r21600,l21600,xe">
+                <v:stroke joinstyle="miter"/>
+                <v:path gradientshapeok="t" o:connecttype="rect"/>
+              </v:shapetype>
               <v:shape id="Textfeld 6" o:spid="_x0000_s1027" type="#_x0000_t202" style="position:absolute;margin-left:373.75pt;margin-top:75.5pt;width:139.9pt;height:41.55pt;z-index:251663360;visibility:visible;mso-wrap-style:square;mso-width-percent:0;mso-wrap-distance-left:9pt;mso-wrap-distance-top:0;mso-wrap-distance-right:9pt;mso-wrap-distance-bottom:0;mso-position-horizontal:absolute;mso-position-horizontal-relative:text;mso-position-vertical:absolute;mso-position-vertical-relative:text;mso-width-percent:0;mso-width-relative:margin;v-text-anchor:top" o:gfxdata="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" fillcolor="white [3201]" strokeweight=".5pt">
                 <v:textbox>
                   <w:txbxContent>
@@ -287,7 +300,18 @@
                         <w:jc w:val="center"/>
                       </w:pPr>
                       <w:r>
-                        <w:t>Persönliche Aufgabe erledigen</w:t>
+                        <w:t>Aktivieren, um p</w:t>
+                      </w:r>
+                      <w:r>
+                        <w:t xml:space="preserve">ersönliche Aufgabe </w:t>
+                      </w:r>
+                      <w:r>
+                        <w:t xml:space="preserve">zu </w:t>
+                      </w:r>
+                      <w:bookmarkStart w:id="1" w:name="_GoBack"/>
+                      <w:bookmarkEnd w:id="1"/>
+                      <w:r>
+                        <w:t>erledigen</w:t>
                       </w:r>
                     </w:p>
                   </w:txbxContent>
@@ -376,9 +400,9 @@
           <w:lang w:eastAsia="de-DE"/>
         </w:rPr>
         <w:drawing>
-          <wp:inline distT="0" distB="0" distL="0" distR="0" wp14:anchorId="4FEE2C96" wp14:editId="6322E536">
-            <wp:extent cx="5760720" cy="4483758"/>
-            <wp:effectExtent l="0" t="0" r="0" b="0"/>
+          <wp:inline distT="0" distB="0" distL="0" distR="0" wp14:anchorId="7B825751" wp14:editId="41520E32">
+            <wp:extent cx="5760720" cy="4609923"/>
+            <wp:effectExtent l="0" t="0" r="0" b="635"/>
             <wp:docPr id="1" name="Grafik 1"/>
             <wp:cNvGraphicFramePr>
               <a:graphicFrameLocks xmlns:a="http://schemas.openxmlformats.org/drawingml/2006/main" noChangeAspect="1"/>
@@ -399,7 +423,7 @@
                   <pic:spPr>
                     <a:xfrm>
                       <a:off x="0" y="0"/>
-                      <a:ext cx="5760720" cy="4483758"/>
+                      <a:ext cx="5760720" cy="4609923"/>
                     </a:xfrm>
                     <a:prstGeom prst="rect">
                       <a:avLst/>

</xml_diff>